<commit_message>
Added images, created texts for author and title info.
Added ne photo to assets/images, changed size of image already in folder, edited Pompey-TPtexttest again, attempted to create folder with advanced info for beginning of blog - author, date, title, caption photo etc.
</commit_message>
<xml_diff>
--- a/PompeyEwanBlog/TPtexttest.docx
+++ b/PompeyEwanBlog/TPtexttest.docx
@@ -2771,10 +2771,74 @@
         <w:t xml:space="preserve"> purple curtains above the theatre for shade</w:t>
       </w:r>
       <w:r>
-        <w:t>, which depicted him upon a chariot</w:t>
-      </w:r>
-      <w:r>
-        <w:t>. While the first claim may be an exaggeration, the second illustrates that the theatre was sometimes shaded.</w:t>
+        <w:t xml:space="preserve">. In typical Nero fashion, these curtains </w:t>
+      </w:r>
+      <w:r>
+        <w:t>depicted him upon a chariot</w:t>
+      </w:r>
+      <w:r>
+        <w:t xml:space="preserve">. While </w:t>
+      </w:r>
+      <w:r>
+        <w:t>Cassius Dio may be reporting events with a level of</w:t>
+      </w:r>
+      <w:r>
+        <w:t xml:space="preserve"> exaggeration, </w:t>
+      </w:r>
+      <w:r>
+        <w:t>his account</w:t>
+      </w:r>
+      <w:r>
+        <w:t xml:space="preserve"> illustrates that the theatre was sometimes shaded</w:t>
+      </w:r>
+      <w:r>
+        <w:t>. This wa</w:t>
+      </w:r>
+      <w:bookmarkStart w:id="0" w:name="_GoBack"/>
+      <w:bookmarkEnd w:id="0"/>
+      <w:r>
+        <w:t>s</w:t>
+      </w:r>
+      <w:r>
+        <w:t xml:space="preserve"> evidently</w:t>
+      </w:r>
+      <w:r>
+        <w:t xml:space="preserve"> not always the case, as evidenced by Martial </w:t>
+      </w:r>
+      <w:hyperlink r:id="rId38" w:history="1">
+        <w:r>
+          <w:rPr>
+            <w:rStyle w:val="Hyperlink"/>
+          </w:rPr>
+          <w:t>(</w:t>
+        </w:r>
+        <w:r>
+          <w:rPr>
+            <w:rStyle w:val="Hyperlink"/>
+          </w:rPr>
+          <w:t>Mart. xiv.29.1.</w:t>
+        </w:r>
+        <w:r>
+          <w:rPr>
+            <w:rStyle w:val="Hyperlink"/>
+          </w:rPr>
+          <w:t>)</w:t>
+        </w:r>
+      </w:hyperlink>
+      <w:r>
+        <w:t xml:space="preserve">. </w:t>
+      </w:r>
+      <w:r>
+        <w:t>Martial</w:t>
+      </w:r>
+      <w:r>
+        <w:t xml:space="preserve"> writes that, when windy, awnings could not be drawn up, and people had to </w:t>
+      </w:r>
+      <w:r>
+        <w:t xml:space="preserve">wear broad-brimmed </w:t>
+      </w:r>
+      <w:r>
+        <w:t xml:space="preserve">hats to shade themselves. </w:t>
       </w:r>
       <w:r>
         <w:br/>
@@ -2886,9 +2950,10 @@
         <w:ind w:left="720" w:hanging="720"/>
       </w:pPr>
       <w:r>
+        <w:lastRenderedPageBreak/>
         <w:t xml:space="preserve">Temelini, M. A. (1993), </w:t>
       </w:r>
-      <w:hyperlink r:id="rId38" w:history="1">
+      <w:hyperlink r:id="rId39" w:history="1">
         <w:r>
           <w:rPr>
             <w:rStyle w:val="Hyperlink"/>
@@ -2909,7 +2974,7 @@
       <w:pPr>
         <w:ind w:left="720" w:hanging="720"/>
       </w:pPr>
-      <w:hyperlink r:id="rId39" w:history="1">
+      <w:hyperlink r:id="rId40" w:history="1">
         <w:r>
           <w:rPr>
             <w:rStyle w:val="Hyperlink"/>
@@ -2928,7 +2993,7 @@
       <w:r>
         <w:t xml:space="preserve">The </w:t>
       </w:r>
-      <w:hyperlink r:id="rId40" w:history="1">
+      <w:hyperlink r:id="rId41" w:history="1">
         <w:r>
           <w:rPr>
             <w:rStyle w:val="Hyperlink"/>
@@ -2982,10 +3047,7 @@
         <w:t xml:space="preserve"> Project’.</w:t>
       </w:r>
     </w:p>
-    <w:p>
-      <w:bookmarkStart w:id="0" w:name="_GoBack"/>
-      <w:bookmarkEnd w:id="0"/>
-    </w:p>
+    <w:p/>
     <w:p>
       <w:pPr>
         <w:pStyle w:val="Heading1"/>
@@ -4241,7 +4303,7 @@
 </file>
 
 <file path=customXml/itemProps1.xml><?xml version="1.0" encoding="utf-8"?>
-<ds:datastoreItem xmlns:ds="http://schemas.openxmlformats.org/officeDocument/2006/customXml" ds:itemID="{85B7731A-4619-4F2D-956B-BAF034169D56}">
+<ds:datastoreItem xmlns:ds="http://schemas.openxmlformats.org/officeDocument/2006/customXml" ds:itemID="{64FE0FAC-BF73-49FD-805E-E591C6A2C827}">
   <ds:schemaRefs>
     <ds:schemaRef ds:uri="http://schemas.openxmlformats.org/officeDocument/2006/bibliography"/>
   </ds:schemaRefs>

</xml_diff>

<commit_message>
Edited the Pompey Blog
Added in page numbers to the doc.x, md. and combined them with .bib to make a html.
</commit_message>
<xml_diff>
--- a/PompeyEwanBlog/TPtexttest.docx
+++ b/PompeyEwanBlog/TPtexttest.docx
@@ -208,6 +208,9 @@
       </w:r>
       <w:proofErr w:type="spellEnd"/>
       <w:r>
+        <w:t>: 95</w:t>
+      </w:r>
+      <w:r>
         <w:t>,</w:t>
       </w:r>
       <w:r>
@@ -359,6 +362,9 @@
       </w:r>
       <w:proofErr w:type="spellEnd"/>
       <w:r>
+        <w:t>: 93</w:t>
+      </w:r>
+      <w:r>
         <w:t>.</w:t>
       </w:r>
     </w:p>
@@ -499,6 +505,9 @@
       </w:r>
       <w:r>
         <w:t>Temelini</w:t>
+      </w:r>
+      <w:r>
+        <w:t>: 40</w:t>
       </w:r>
       <w:r>
         <w:t>;</w:t>
@@ -1091,7 +1100,13 @@
         <w:t>@</w:t>
       </w:r>
       <w:r>
-        <w:t>Temelini.</w:t>
+        <w:t>Temelini</w:t>
+      </w:r>
+      <w:r>
+        <w:t>: 42</w:t>
+      </w:r>
+      <w:r>
+        <w:t>.</w:t>
       </w:r>
       <w:r>
         <w:t xml:space="preserve"> It was semi-circular in shape and</w:t>
@@ -1254,7 +1269,13 @@
         <w:t>@</w:t>
       </w:r>
       <w:r>
-        <w:t>Temelini. Some</w:t>
+        <w:t>Temelini</w:t>
+      </w:r>
+      <w:r>
+        <w:t>: 42</w:t>
+      </w:r>
+      <w:r>
+        <w:t>. Some</w:t>
       </w:r>
       <w:r>
         <w:t xml:space="preserve"> modern reconstructions, including those by </w:t>
@@ -1558,7 +1579,13 @@
         <w:t>@</w:t>
       </w:r>
       <w:r>
-        <w:t>Gleason. Once</w:t>
+        <w:t>Gleason</w:t>
+      </w:r>
+      <w:r>
+        <w:t>: 24</w:t>
+      </w:r>
+      <w:r>
+        <w:t>. Once</w:t>
       </w:r>
       <w:r>
         <w:t xml:space="preserve"> made permanent however, as argued by Sear, there is evidence that the theatre’s </w:t>
@@ -1753,6 +1780,9 @@
         <w:t>Richardson</w:t>
       </w:r>
       <w:r>
+        <w:t>: 124-6</w:t>
+      </w:r>
+      <w:r>
         <w:t>.</w:t>
       </w:r>
       <w:r>
@@ -1808,6 +1838,12 @@
           <w:iCs/>
         </w:rPr>
         <w:t>Richardson</w:t>
+      </w:r>
+      <w:r>
+        <w:rPr>
+          <w:iCs/>
+        </w:rPr>
+        <w:t>: 124-6</w:t>
       </w:r>
       <w:r>
         <w:rPr>
@@ -1996,6 +2032,9 @@
         <w:t>Temelini</w:t>
       </w:r>
       <w:r>
+        <w:t>: 74</w:t>
+      </w:r>
+      <w:r>
         <w:t>.</w:t>
       </w:r>
       <w:r>
@@ -2156,7 +2195,13 @@
         <w:t>@</w:t>
       </w:r>
       <w:r>
-        <w:t>Temelini. The</w:t>
+        <w:t>Temelini</w:t>
+      </w:r>
+      <w:r>
+        <w:t>: 44</w:t>
+      </w:r>
+      <w:r>
+        <w:t>. The</w:t>
       </w:r>
       <w:r>
         <w:t xml:space="preserve"> </w:t>
@@ -2192,7 +2237,13 @@
         <w:t>@</w:t>
       </w:r>
       <w:r>
-        <w:t xml:space="preserve">Temelini. </w:t>
+        <w:t>Temelini</w:t>
+      </w:r>
+      <w:r>
+        <w:t>: 45</w:t>
+      </w:r>
+      <w:r>
+        <w:t xml:space="preserve">. </w:t>
       </w:r>
     </w:p>
     <w:p>
@@ -2245,7 +2296,13 @@
         <w:t>@</w:t>
       </w:r>
       <w:r>
-        <w:t>Temelini.</w:t>
+        <w:t>Temelini</w:t>
+      </w:r>
+      <w:r>
+        <w:t>: 33</w:t>
+      </w:r>
+      <w:r>
+        <w:t>.</w:t>
       </w:r>
       <w:r>
         <w:t xml:space="preserve"> </w:t>
@@ -2466,6 +2523,9 @@
         <w:t>Gleason</w:t>
       </w:r>
       <w:r>
+        <w:t>: 19</w:t>
+      </w:r>
+      <w:r>
         <w:t xml:space="preserve">; </w:t>
       </w:r>
       <w:r>
@@ -2478,6 +2538,14 @@
         <w:t>l</w:t>
       </w:r>
       <w:r>
+        <w:t>:</w:t>
+      </w:r>
+      <w:bookmarkStart w:id="0" w:name="_GoBack"/>
+      <w:bookmarkEnd w:id="0"/>
+      <w:r>
+        <w:t xml:space="preserve"> 131</w:t>
+      </w:r>
+      <w:r>
         <w:t>, as well as a gilded bronze statue of Hercules (</w:t>
       </w:r>
       <w:r>
@@ -2600,6 +2668,9 @@
       </w:r>
       <w:r>
         <w:t>l</w:t>
+      </w:r>
+      <w:r>
+        <w:t>: 130</w:t>
       </w:r>
       <w:r>
         <w:t xml:space="preserve">.  </w:t>
@@ -2630,6 +2701,9 @@
         <w:t>l</w:t>
       </w:r>
       <w:r>
+        <w:t>: 132</w:t>
+      </w:r>
+      <w:r>
         <w:t>.</w:t>
       </w:r>
     </w:p>
@@ -2649,6 +2723,9 @@
         <w:t>@Temelini</w:t>
       </w:r>
       <w:r>
+        <w:t>: 54</w:t>
+      </w:r>
+      <w:r>
         <w:t xml:space="preserve"> effectively</w:t>
       </w:r>
       <w:r>
@@ -2792,47 +2869,27 @@
         <w:t xml:space="preserve"> illustrates that the theatre was sometimes shaded</w:t>
       </w:r>
       <w:r>
-        <w:t>. This wa</w:t>
-      </w:r>
-      <w:bookmarkStart w:id="0" w:name="_GoBack"/>
-      <w:bookmarkEnd w:id="0"/>
-      <w:r>
-        <w:t>s</w:t>
-      </w:r>
-      <w:r>
-        <w:t xml:space="preserve"> evidently</w:t>
-      </w:r>
-      <w:r>
-        <w:t xml:space="preserve"> not always the case, as evidenced by Martial </w:t>
+        <w:t>. This was</w:t>
+      </w:r>
+      <w:r>
+        <w:t xml:space="preserve"> </w:t>
+      </w:r>
+      <w:r>
+        <w:t xml:space="preserve">not always the case, as evidenced by Martial </w:t>
       </w:r>
       <w:hyperlink r:id="rId38" w:history="1">
         <w:r>
           <w:rPr>
             <w:rStyle w:val="Hyperlink"/>
           </w:rPr>
-          <w:t>(</w:t>
-        </w:r>
-        <w:r>
-          <w:rPr>
-            <w:rStyle w:val="Hyperlink"/>
-          </w:rPr>
-          <w:t>Mart. xiv.29.1.</w:t>
-        </w:r>
-        <w:r>
-          <w:rPr>
-            <w:rStyle w:val="Hyperlink"/>
-          </w:rPr>
-          <w:t>)</w:t>
+          <w:t>(Mart. xiv.29.1.)</w:t>
         </w:r>
       </w:hyperlink>
       <w:r>
-        <w:t xml:space="preserve">. </w:t>
-      </w:r>
-      <w:r>
-        <w:t>Martial</w:t>
-      </w:r>
-      <w:r>
-        <w:t xml:space="preserve"> writes that, when windy, awnings could not be drawn up, and people had to </w:t>
+        <w:t xml:space="preserve">, writing </w:t>
+      </w:r>
+      <w:r>
+        <w:t xml:space="preserve">that, when windy, awnings could not be drawn up, and people had to </w:t>
       </w:r>
       <w:r>
         <w:t xml:space="preserve">wear broad-brimmed </w:t>
@@ -4303,7 +4360,7 @@
 </file>
 
 <file path=customXml/itemProps1.xml><?xml version="1.0" encoding="utf-8"?>
-<ds:datastoreItem xmlns:ds="http://schemas.openxmlformats.org/officeDocument/2006/customXml" ds:itemID="{64FE0FAC-BF73-49FD-805E-E591C6A2C827}">
+<ds:datastoreItem xmlns:ds="http://schemas.openxmlformats.org/officeDocument/2006/customXml" ds:itemID="{82FBC984-4EAF-4443-B550-2611FD93C526}">
   <ds:schemaRefs>
     <ds:schemaRef ds:uri="http://schemas.openxmlformats.org/officeDocument/2006/bibliography"/>
   </ds:schemaRefs>

</xml_diff>

<commit_message>
Edited word, moved some files
Edited doc.x for EwanPompeyBlog, played around with POC, moved some files as a result
</commit_message>
<xml_diff>
--- a/PompeyEwanBlog/TPtexttest.docx
+++ b/PompeyEwanBlog/TPtexttest.docx
@@ -197,6 +197,9 @@
         <w:t xml:space="preserve">AD </w:t>
       </w:r>
       <w:r>
+        <w:t>[</w:t>
+      </w:r>
+      <w:r>
         <w:t>@</w:t>
       </w:r>
       <w:proofErr w:type="spellStart"/>
@@ -211,6 +214,9 @@
         <w:t>: 95</w:t>
       </w:r>
       <w:r>
+        <w:t>]</w:t>
+      </w:r>
+      <w:r>
         <w:t>,</w:t>
       </w:r>
       <w:r>
@@ -351,6 +357,9 @@
         <w:t xml:space="preserve"> </w:t>
       </w:r>
       <w:r>
+        <w:t>[</w:t>
+      </w:r>
+      <w:r>
         <w:t>@</w:t>
       </w:r>
       <w:proofErr w:type="spellStart"/>
@@ -365,6 +374,11 @@
         <w:t>: 93</w:t>
       </w:r>
       <w:r>
+        <w:t>]</w:t>
+      </w:r>
+      <w:bookmarkStart w:id="0" w:name="_GoBack"/>
+      <w:bookmarkEnd w:id="0"/>
+      <w:r>
         <w:t>.</w:t>
       </w:r>
     </w:p>
@@ -501,6 +515,9 @@
         <w:t xml:space="preserve">) </w:t>
       </w:r>
       <w:r>
+        <w:t>[</w:t>
+      </w:r>
+      <w:r>
         <w:t>@</w:t>
       </w:r>
       <w:r>
@@ -508,6 +525,9 @@
       </w:r>
       <w:r>
         <w:t>: 40</w:t>
+      </w:r>
+      <w:r>
+        <w:t>]</w:t>
       </w:r>
       <w:r>
         <w:t>;</w:t>
@@ -1097,6 +1117,9 @@
         <w:t xml:space="preserve">diameter </w:t>
       </w:r>
       <w:r>
+        <w:t>[</w:t>
+      </w:r>
+      <w:r>
         <w:t>@</w:t>
       </w:r>
       <w:r>
@@ -1104,6 +1127,9 @@
       </w:r>
       <w:r>
         <w:t>: 42</w:t>
+      </w:r>
+      <w:r>
+        <w:t>]</w:t>
       </w:r>
       <w:r>
         <w:t>.</w:t>
@@ -1266,6 +1292,9 @@
         <w:t xml:space="preserve">people </w:t>
       </w:r>
       <w:r>
+        <w:t>[</w:t>
+      </w:r>
+      <w:r>
         <w:t>@</w:t>
       </w:r>
       <w:r>
@@ -1273,6 +1302,9 @@
       </w:r>
       <w:r>
         <w:t>: 42</w:t>
+      </w:r>
+      <w:r>
+        <w:t>]</w:t>
       </w:r>
       <w:r>
         <w:t>. Some</w:t>
@@ -1576,6 +1608,9 @@
         <w:t xml:space="preserve">wood </w:t>
       </w:r>
       <w:r>
+        <w:t>[</w:t>
+      </w:r>
+      <w:r>
         <w:t>@</w:t>
       </w:r>
       <w:r>
@@ -1585,6 +1620,9 @@
         <w:t>: 24</w:t>
       </w:r>
       <w:r>
+        <w:t>]</w:t>
+      </w:r>
+      <w:r>
         <w:t>. Once</w:t>
       </w:r>
       <w:r>
@@ -1610,12 +1648,18 @@
         <w:t xml:space="preserve"> were copied at other sites across the empire </w:t>
       </w:r>
       <w:r>
+        <w:t>[</w:t>
+      </w:r>
+      <w:r>
         <w:t>@</w:t>
       </w:r>
       <w:r>
         <w:t>Sear</w:t>
       </w:r>
       <w:r>
+        <w:t>]</w:t>
+      </w:r>
+      <w:r>
         <w:t>.</w:t>
       </w:r>
     </w:p>
@@ -1774,6 +1818,9 @@
         <w:t xml:space="preserve">fragments </w:t>
       </w:r>
       <w:r>
+        <w:t>[</w:t>
+      </w:r>
+      <w:r>
         <w:t>@</w:t>
       </w:r>
       <w:r>
@@ -1783,6 +1830,9 @@
         <w:t>: 124-6</w:t>
       </w:r>
       <w:r>
+        <w:t>]</w:t>
+      </w:r>
+      <w:r>
         <w:t>.</w:t>
       </w:r>
       <w:r>
@@ -1831,6 +1881,12 @@
         <w:rPr>
           <w:iCs/>
         </w:rPr>
+        <w:t>[</w:t>
+      </w:r>
+      <w:r>
+        <w:rPr>
+          <w:iCs/>
+        </w:rPr>
         <w:t>@</w:t>
       </w:r>
       <w:r>
@@ -1844,6 +1900,12 @@
           <w:iCs/>
         </w:rPr>
         <w:t>: 124-6</w:t>
+      </w:r>
+      <w:r>
+        <w:rPr>
+          <w:iCs/>
+        </w:rPr>
+        <w:t>]</w:t>
       </w:r>
       <w:r>
         <w:rPr>
@@ -2026,6 +2088,9 @@
         <w:t xml:space="preserve">destroyed by a fire in 52 BC, the Curia of Pompey became a place for the senate to hold meetings </w:t>
       </w:r>
       <w:r>
+        <w:t>[</w:t>
+      </w:r>
+      <w:r>
         <w:t>@</w:t>
       </w:r>
       <w:r>
@@ -2033,6 +2098,9 @@
       </w:r>
       <w:r>
         <w:t>: 74</w:t>
+      </w:r>
+      <w:r>
+        <w:t>]</w:t>
       </w:r>
       <w:r>
         <w:t>.</w:t>
@@ -2192,6 +2260,9 @@
         <w:t xml:space="preserve">) was an immense enclosed space, approximately 180 m long and 135 m wide </w:t>
       </w:r>
       <w:r>
+        <w:t>[</w:t>
+      </w:r>
+      <w:r>
         <w:t>@</w:t>
       </w:r>
       <w:r>
@@ -2201,6 +2272,9 @@
         <w:t>: 44</w:t>
       </w:r>
       <w:r>
+        <w:t>]</w:t>
+      </w:r>
+      <w:r>
         <w:t>. The</w:t>
       </w:r>
       <w:r>
@@ -2234,6 +2308,9 @@
         <w:t xml:space="preserve">gardens </w:t>
       </w:r>
       <w:r>
+        <w:t>[</w:t>
+      </w:r>
+      <w:r>
         <w:t>@</w:t>
       </w:r>
       <w:r>
@@ -2243,6 +2320,9 @@
         <w:t>: 45</w:t>
       </w:r>
       <w:r>
+        <w:t>]</w:t>
+      </w:r>
+      <w:r>
         <w:t xml:space="preserve">. </w:t>
       </w:r>
     </w:p>
@@ -2293,6 +2373,9 @@
         <w:t xml:space="preserve">, the exterior colonnade was entirely sheltered from the elements, allowing for the space to be used all year-round. There were also a series of rooms connected to this exterior colonnade, with various social, administrative and economic uses. For instance, some rooms were given to local guilds, and others acted as storage units for grain </w:t>
       </w:r>
       <w:r>
+        <w:t>[</w:t>
+      </w:r>
+      <w:r>
         <w:t>@</w:t>
       </w:r>
       <w:r>
@@ -2302,6 +2385,9 @@
         <w:t>: 33</w:t>
       </w:r>
       <w:r>
+        <w:t>]</w:t>
+      </w:r>
+      <w:r>
         <w:t>.</w:t>
       </w:r>
       <w:r>
@@ -2517,6 +2603,9 @@
         <w:t xml:space="preserve">. A statue of a group of muses has also recently been found in the archaeological record </w:t>
       </w:r>
       <w:r>
+        <w:t>[</w:t>
+      </w:r>
+      <w:r>
         <w:t>@</w:t>
       </w:r>
       <w:r>
@@ -2541,6 +2630,9 @@
         <w:t>: 131</w:t>
       </w:r>
       <w:r>
+        <w:t>]</w:t>
+      </w:r>
+      <w:r>
         <w:t>, as well as a gilded bronze statue of Hercules (</w:t>
       </w:r>
       <w:r>
@@ -2614,8 +2706,6 @@
         </w:rPr>
         <w:t>f</w:t>
       </w:r>
-      <w:bookmarkStart w:id="0" w:name="_GoBack"/>
-      <w:bookmarkEnd w:id="0"/>
       <w:r>
         <w:rPr>
           <w:i/>
@@ -2661,6 +2751,12 @@
         <w:t xml:space="preserve"> </w:t>
       </w:r>
       <w:r>
+        <w:rPr>
+          <w:color w:val="000000" w:themeColor="text1"/>
+        </w:rPr>
+        <w:t>[</w:t>
+      </w:r>
+      <w:r>
         <w:t>@Russel</w:t>
       </w:r>
       <w:r>
@@ -2668,6 +2764,9 @@
       </w:r>
       <w:r>
         <w:t>: 130</w:t>
+      </w:r>
+      <w:r>
+        <w:t>]</w:t>
       </w:r>
       <w:r>
         <w:t xml:space="preserve">.  </w:t>
@@ -2689,6 +2788,9 @@
         <w:t xml:space="preserve">. As such, this public peristyle would have provided the average Roman with a glimpse into the private villas of the elite </w:t>
       </w:r>
       <w:r>
+        <w:t>[</w:t>
+      </w:r>
+      <w:r>
         <w:t>@</w:t>
       </w:r>
       <w:r>
@@ -2701,6 +2803,9 @@
         <w:t>: 132</w:t>
       </w:r>
       <w:r>
+        <w:t>]</w:t>
+      </w:r>
+      <w:r>
         <w:t>.</w:t>
       </w:r>
     </w:p>
@@ -2717,10 +2822,16 @@
         <w:t xml:space="preserve">surrounding art, or perhaps choose to socialise, surrounded by greenery and the sound of running water. As </w:t>
       </w:r>
       <w:r>
+        <w:t>Temelini [</w:t>
+      </w:r>
+      <w:r>
         <w:t>@Temelini</w:t>
       </w:r>
       <w:r>
         <w:t>: 54</w:t>
+      </w:r>
+      <w:r>
+        <w:t>]</w:t>
       </w:r>
       <w:r>
         <w:t xml:space="preserve"> effectively</w:t>
@@ -4357,7 +4468,7 @@
 </file>
 
 <file path=customXml/itemProps1.xml><?xml version="1.0" encoding="utf-8"?>
-<ds:datastoreItem xmlns:ds="http://schemas.openxmlformats.org/officeDocument/2006/customXml" ds:itemID="{0DC33CDC-1E45-400F-84BE-907B5DF19D25}">
+<ds:datastoreItem xmlns:ds="http://schemas.openxmlformats.org/officeDocument/2006/customXml" ds:itemID="{5612E9B2-32CA-4696-B345-A1C2A30FA18C}">
   <ds:schemaRefs>
     <ds:schemaRef ds:uri="http://schemas.openxmlformats.org/officeDocument/2006/bibliography"/>
   </ds:schemaRefs>

</xml_diff>